<commit_message>
GCC Compiler für Windows7 von MinGW
</commit_message>
<xml_diff>
--- a/TIFF-Analyse_RollendePlanung_v0.6.docx
+++ b/TIFF-Analyse_RollendePlanung_v0.6.docx
@@ -10,6 +10,8 @@
           <w:sz w:val="28"/>
         </w:rPr>
       </w:pPr>
+      <w:bookmarkStart w:id="0" w:name="_GoBack"/>
+      <w:bookmarkEnd w:id="0"/>
       <w:proofErr w:type="spellStart"/>
       <w:r>
         <w:rPr>
@@ -60,7 +62,7 @@
       </w:r>
     </w:p>
     <w:p/>
-    <w:bookmarkStart w:id="0" w:name="_Toc446338497" w:displacedByCustomXml="next"/>
+    <w:bookmarkStart w:id="1" w:name="_Toc446338497" w:displacedByCustomXml="next"/>
     <w:sdt>
       <w:sdtPr>
         <w:rPr>
@@ -91,10 +93,8 @@
             </w:rPr>
             <w:t>Inhalt</w:t>
           </w:r>
-          <w:bookmarkEnd w:id="0"/>
+          <w:bookmarkEnd w:id="1"/>
         </w:p>
-        <w:bookmarkStart w:id="1" w:name="_GoBack"/>
-        <w:bookmarkEnd w:id="1"/>
         <w:p>
           <w:pPr>
             <w:pStyle w:val="Verzeichnis1"/>
@@ -2493,16 +2493,16 @@
       <w:pPr>
         <w:pStyle w:val="berschrift3"/>
       </w:pPr>
-      <w:bookmarkStart w:id="9" w:name="OLE_LINK1"/>
-      <w:bookmarkStart w:id="10" w:name="OLE_LINK2"/>
-      <w:bookmarkStart w:id="11" w:name="_Toc449954416"/>
+      <w:bookmarkStart w:id="9" w:name="_Toc449954416"/>
+      <w:bookmarkStart w:id="10" w:name="OLE_LINK1"/>
+      <w:bookmarkStart w:id="11" w:name="OLE_LINK2"/>
       <w:r>
         <w:t>Korpus Analyse</w:t>
       </w:r>
-      <w:bookmarkEnd w:id="11"/>
+      <w:bookmarkEnd w:id="9"/>
     </w:p>
-    <w:bookmarkEnd w:id="9"/>
     <w:bookmarkEnd w:id="10"/>
+    <w:bookmarkEnd w:id="11"/>
     <w:p>
       <w:r>
         <w:t>Im Analyse Fall werden die Dateieinträge in der Datenbank abgearbeitet und als erstes ein MD5 Schlüssel berechnet. Damit können Doubletten im Dateisystem erkannt werden. Anschliessend werden die</w:t>
@@ -9936,13 +9936,7 @@
         </w:rPr>
       </w:pPr>
       <w:r>
-        <w:t xml:space="preserve">Mit Script </w:t>
-      </w:r>
-      <w:r>
-        <w:t>create_TAP.bat</w:t>
-      </w:r>
-      <w:r>
-        <w:t xml:space="preserve"> eine neue Datenbank anlegen </w:t>
+        <w:t xml:space="preserve">Mit Script create_TAP.bat eine neue Datenbank anlegen </w:t>
       </w:r>
       <w:r>
         <w:br/>
@@ -10000,12 +9994,7 @@
       </w:r>
       <w:r>
         <w:br/>
-      </w:r>
-      <w:r>
-        <w:t>inloop.exe</w:t>
-      </w:r>
-      <w:r>
-        <w:t xml:space="preserve"> kann mit mehreren Startordnern mehrfach aufgerufen werden</w:t>
+        <w:t>inloop.exe kann mit mehreren Startordnern mehrfach aufgerufen werden</w:t>
       </w:r>
       <w:r>
         <w:br/>
@@ -10608,14 +10597,27 @@
     <w:pPr>
       <w:pStyle w:val="Fuzeile"/>
     </w:pPr>
-    <w:fldSimple w:instr=" FILENAME ">
-      <w:r>
-        <w:rPr>
-          <w:noProof/>
-        </w:rPr>
-        <w:t>TIFF-Analyse_RollendePlanung_v0.4.docx</w:t>
-      </w:r>
-    </w:fldSimple>
+    <w:r>
+      <w:fldChar w:fldCharType="begin"/>
+    </w:r>
+    <w:r>
+      <w:instrText xml:space="preserve"> FILENAME </w:instrText>
+    </w:r>
+    <w:r>
+      <w:fldChar w:fldCharType="separate"/>
+    </w:r>
+    <w:r>
+      <w:rPr>
+        <w:noProof/>
+      </w:rPr>
+      <w:t>TIFF-Analyse_RollendePlanung_v0.6.docx</w:t>
+    </w:r>
+    <w:r>
+      <w:rPr>
+        <w:noProof/>
+      </w:rPr>
+      <w:fldChar w:fldCharType="end"/>
+    </w:r>
   </w:p>
   <w:p>
     <w:pPr>
@@ -10680,14 +10682,27 @@
     <w:r>
       <w:t>/</w:t>
     </w:r>
-    <w:fldSimple w:instr=" NUMPAGES ">
-      <w:r>
-        <w:rPr>
-          <w:noProof/>
-        </w:rPr>
-        <w:t>9</w:t>
-      </w:r>
-    </w:fldSimple>
+    <w:r>
+      <w:fldChar w:fldCharType="begin"/>
+    </w:r>
+    <w:r>
+      <w:instrText xml:space="preserve"> NUMPAGES </w:instrText>
+    </w:r>
+    <w:r>
+      <w:fldChar w:fldCharType="separate"/>
+    </w:r>
+    <w:r>
+      <w:rPr>
+        <w:noProof/>
+      </w:rPr>
+      <w:t>9</w:t>
+    </w:r>
+    <w:r>
+      <w:rPr>
+        <w:noProof/>
+      </w:rPr>
+      <w:fldChar w:fldCharType="end"/>
+    </w:r>
   </w:p>
 </w:ftr>
 </file>
@@ -10698,14 +10713,27 @@
     <w:pPr>
       <w:pStyle w:val="Fuzeile"/>
     </w:pPr>
-    <w:fldSimple w:instr=" FILENAME  ">
-      <w:r>
-        <w:rPr>
-          <w:noProof/>
-        </w:rPr>
-        <w:t>TIFF-Analyse_RollendePlanung_v0.4.docx</w:t>
-      </w:r>
-    </w:fldSimple>
+    <w:r>
+      <w:fldChar w:fldCharType="begin"/>
+    </w:r>
+    <w:r>
+      <w:instrText xml:space="preserve"> FILENAME  </w:instrText>
+    </w:r>
+    <w:r>
+      <w:fldChar w:fldCharType="separate"/>
+    </w:r>
+    <w:r>
+      <w:rPr>
+        <w:noProof/>
+      </w:rPr>
+      <w:t>TIFF-Analyse_RollendePlanung_v0.6.docx</w:t>
+    </w:r>
+    <w:r>
+      <w:rPr>
+        <w:noProof/>
+      </w:rPr>
+      <w:fldChar w:fldCharType="end"/>
+    </w:r>
   </w:p>
   <w:p>
     <w:pPr>
@@ -10770,14 +10798,27 @@
     <w:r>
       <w:t>/</w:t>
     </w:r>
-    <w:fldSimple w:instr=" NUMPAGES ">
-      <w:r>
-        <w:rPr>
-          <w:noProof/>
-        </w:rPr>
-        <w:t>9</w:t>
-      </w:r>
-    </w:fldSimple>
+    <w:r>
+      <w:fldChar w:fldCharType="begin"/>
+    </w:r>
+    <w:r>
+      <w:instrText xml:space="preserve"> NUMPAGES </w:instrText>
+    </w:r>
+    <w:r>
+      <w:fldChar w:fldCharType="separate"/>
+    </w:r>
+    <w:r>
+      <w:rPr>
+        <w:noProof/>
+      </w:rPr>
+      <w:t>9</w:t>
+    </w:r>
+    <w:r>
+      <w:rPr>
+        <w:noProof/>
+      </w:rPr>
+      <w:fldChar w:fldCharType="end"/>
+    </w:r>
   </w:p>
 </w:ftr>
 </file>
@@ -15853,7 +15894,7 @@
 </file>
 
 <file path=customXml/itemProps1.xml><?xml version="1.0" encoding="utf-8"?>
-<ds:datastoreItem xmlns:ds="http://schemas.openxmlformats.org/officeDocument/2006/customXml" ds:itemID="{30A52132-1A0A-4500-B6C0-7658788C9041}">
+<ds:datastoreItem xmlns:ds="http://schemas.openxmlformats.org/officeDocument/2006/customXml" ds:itemID="{34A7965A-6816-4489-916D-F8C0C49BFC17}">
   <ds:schemaRefs>
     <ds:schemaRef ds:uri="http://schemas.openxmlformats.org/officeDocument/2006/bibliography"/>
   </ds:schemaRefs>

</xml_diff>